<commit_message>
documentatie software sprint 1 finish
</commit_message>
<xml_diff>
--- a/proftaak2/Software documentatie.docx
+++ b/proftaak2/Software documentatie.docx
@@ -7,6 +7,9 @@
         <w:jc w:val="center"/>
       </w:pPr>
       <w:r>
+        <w:rPr>
+          <w:noProof/>
+        </w:rPr>
         <w:drawing>
           <wp:inline distT="0" distB="0" distL="0" distR="0" wp14:anchorId="7A61E722" wp14:editId="4CB6D338">
             <wp:extent cx="5707380" cy="2857500"/>
@@ -64,7 +67,7 @@
     </w:p>
     <w:p>
       <w:pPr>
-        <w:pStyle w:val="Titel"/>
+        <w:pStyle w:val="Title"/>
         <w:jc w:val="center"/>
         <w:rPr>
           <w:rFonts w:ascii="Roboto" w:hAnsi="Roboto"/>
@@ -143,6 +146,10 @@
     <w:sdt>
       <w:sdtPr>
         <w:rPr>
+          <w:rFonts w:ascii="Roboto" w:eastAsiaTheme="minorHAnsi" w:hAnsi="Roboto" w:cstheme="minorBidi"/>
+          <w:color w:val="auto"/>
+          <w:sz w:val="24"/>
+          <w:szCs w:val="24"/>
           <w:lang w:val="nl-NL"/>
         </w:rPr>
         <w:id w:val="-1903818776"/>
@@ -153,18 +160,14 @@
       </w:sdtPr>
       <w:sdtEndPr>
         <w:rPr>
-          <w:rFonts w:ascii="Roboto" w:eastAsiaTheme="minorHAnsi" w:hAnsi="Roboto" w:cstheme="minorBidi"/>
           <w:b/>
           <w:bCs/>
-          <w:color w:val="auto"/>
-          <w:sz w:val="24"/>
-          <w:szCs w:val="24"/>
         </w:rPr>
       </w:sdtEndPr>
       <w:sdtContent>
         <w:p>
           <w:pPr>
-            <w:pStyle w:val="Kopvaninhoudsopgave"/>
+            <w:pStyle w:val="TOCHeading"/>
           </w:pPr>
           <w:r>
             <w:rPr>
@@ -175,12 +178,16 @@
         </w:p>
         <w:p>
           <w:pPr>
-            <w:pStyle w:val="Inhopg1"/>
+            <w:pStyle w:val="TOC1"/>
             <w:tabs>
               <w:tab w:val="right" w:leader="dot" w:pos="9350"/>
             </w:tabs>
             <w:rPr>
+              <w:rFonts w:asciiTheme="minorHAnsi" w:eastAsiaTheme="minorEastAsia" w:hAnsiTheme="minorHAnsi"/>
               <w:noProof/>
+              <w:sz w:val="22"/>
+              <w:szCs w:val="22"/>
+              <w:lang w:val="en-NL" w:eastAsia="en-NL"/>
             </w:rPr>
           </w:pPr>
           <w:r>
@@ -192,7 +199,7 @@
           <w:r>
             <w:fldChar w:fldCharType="separate"/>
           </w:r>
-          <w:hyperlink w:anchor="_Toc57628117" w:history="1">
+          <w:hyperlink w:anchor="_Toc57987973" w:history="1">
             <w:r>
               <w:rPr>
                 <w:rStyle w:val="Hyperlink"/>
@@ -219,7 +226,7 @@
                 <w:noProof/>
                 <w:webHidden/>
               </w:rPr>
-              <w:instrText xml:space="preserve"> PAGEREF _Toc57628117 \h </w:instrText>
+              <w:instrText xml:space="preserve"> PAGEREF _Toc57987973 \h </w:instrText>
             </w:r>
             <w:r>
               <w:rPr>
@@ -252,15 +259,19 @@
         </w:p>
         <w:p>
           <w:pPr>
-            <w:pStyle w:val="Inhopg1"/>
+            <w:pStyle w:val="TOC1"/>
             <w:tabs>
               <w:tab w:val="right" w:leader="dot" w:pos="9350"/>
             </w:tabs>
             <w:rPr>
+              <w:rFonts w:asciiTheme="minorHAnsi" w:eastAsiaTheme="minorEastAsia" w:hAnsiTheme="minorHAnsi"/>
               <w:noProof/>
+              <w:sz w:val="22"/>
+              <w:szCs w:val="22"/>
+              <w:lang w:val="en-NL" w:eastAsia="en-NL"/>
             </w:rPr>
           </w:pPr>
-          <w:hyperlink w:anchor="_Toc57628118" w:history="1">
+          <w:hyperlink w:anchor="_Toc57987974" w:history="1">
             <w:r>
               <w:rPr>
                 <w:rStyle w:val="Hyperlink"/>
@@ -287,7 +298,7 @@
                 <w:noProof/>
                 <w:webHidden/>
               </w:rPr>
-              <w:instrText xml:space="preserve"> PAGEREF _Toc57628118 \h </w:instrText>
+              <w:instrText xml:space="preserve"> PAGEREF _Toc57987974 \h </w:instrText>
             </w:r>
             <w:r>
               <w:rPr>
@@ -320,15 +331,19 @@
         </w:p>
         <w:p>
           <w:pPr>
-            <w:pStyle w:val="Inhopg2"/>
+            <w:pStyle w:val="TOC2"/>
             <w:tabs>
               <w:tab w:val="right" w:leader="dot" w:pos="9350"/>
             </w:tabs>
             <w:rPr>
+              <w:rFonts w:asciiTheme="minorHAnsi" w:eastAsiaTheme="minorEastAsia" w:hAnsiTheme="minorHAnsi"/>
               <w:noProof/>
+              <w:sz w:val="22"/>
+              <w:szCs w:val="22"/>
+              <w:lang w:val="en-NL" w:eastAsia="en-NL"/>
             </w:rPr>
           </w:pPr>
-          <w:hyperlink w:anchor="_Toc57628119" w:history="1">
+          <w:hyperlink w:anchor="_Toc57987975" w:history="1">
             <w:r>
               <w:rPr>
                 <w:rStyle w:val="Hyperlink"/>
@@ -355,7 +370,7 @@
                 <w:noProof/>
                 <w:webHidden/>
               </w:rPr>
-              <w:instrText xml:space="preserve"> PAGEREF _Toc57628119 \h </w:instrText>
+              <w:instrText xml:space="preserve"> PAGEREF _Toc57987975 \h </w:instrText>
             </w:r>
             <w:r>
               <w:rPr>
@@ -376,6 +391,294 @@
                 <w:webHidden/>
               </w:rPr>
               <w:t>5</w:t>
+            </w:r>
+            <w:r>
+              <w:rPr>
+                <w:noProof/>
+                <w:webHidden/>
+              </w:rPr>
+              <w:fldChar w:fldCharType="end"/>
+            </w:r>
+          </w:hyperlink>
+        </w:p>
+        <w:p>
+          <w:pPr>
+            <w:pStyle w:val="TOC2"/>
+            <w:tabs>
+              <w:tab w:val="right" w:leader="dot" w:pos="9350"/>
+            </w:tabs>
+            <w:rPr>
+              <w:rFonts w:asciiTheme="minorHAnsi" w:eastAsiaTheme="minorEastAsia" w:hAnsiTheme="minorHAnsi"/>
+              <w:noProof/>
+              <w:sz w:val="22"/>
+              <w:szCs w:val="22"/>
+              <w:lang w:val="en-NL" w:eastAsia="en-NL"/>
+            </w:rPr>
+          </w:pPr>
+          <w:hyperlink w:anchor="_Toc57987976" w:history="1">
+            <w:r>
+              <w:rPr>
+                <w:rStyle w:val="Hyperlink"/>
+                <w:noProof/>
+              </w:rPr>
+              <w:t>Requirements</w:t>
+            </w:r>
+            <w:r>
+              <w:rPr>
+                <w:noProof/>
+                <w:webHidden/>
+              </w:rPr>
+              <w:tab/>
+            </w:r>
+            <w:r>
+              <w:rPr>
+                <w:noProof/>
+                <w:webHidden/>
+              </w:rPr>
+              <w:fldChar w:fldCharType="begin"/>
+            </w:r>
+            <w:r>
+              <w:rPr>
+                <w:noProof/>
+                <w:webHidden/>
+              </w:rPr>
+              <w:instrText xml:space="preserve"> PAGEREF _Toc57987976 \h </w:instrText>
+            </w:r>
+            <w:r>
+              <w:rPr>
+                <w:noProof/>
+                <w:webHidden/>
+              </w:rPr>
+            </w:r>
+            <w:r>
+              <w:rPr>
+                <w:noProof/>
+                <w:webHidden/>
+              </w:rPr>
+              <w:fldChar w:fldCharType="separate"/>
+            </w:r>
+            <w:r>
+              <w:rPr>
+                <w:noProof/>
+                <w:webHidden/>
+              </w:rPr>
+              <w:t>6</w:t>
+            </w:r>
+            <w:r>
+              <w:rPr>
+                <w:noProof/>
+                <w:webHidden/>
+              </w:rPr>
+              <w:fldChar w:fldCharType="end"/>
+            </w:r>
+          </w:hyperlink>
+        </w:p>
+        <w:p>
+          <w:pPr>
+            <w:pStyle w:val="TOC2"/>
+            <w:tabs>
+              <w:tab w:val="right" w:leader="dot" w:pos="9350"/>
+            </w:tabs>
+            <w:rPr>
+              <w:rFonts w:asciiTheme="minorHAnsi" w:eastAsiaTheme="minorEastAsia" w:hAnsiTheme="minorHAnsi"/>
+              <w:noProof/>
+              <w:sz w:val="22"/>
+              <w:szCs w:val="22"/>
+              <w:lang w:val="en-NL" w:eastAsia="en-NL"/>
+            </w:rPr>
+          </w:pPr>
+          <w:hyperlink w:anchor="_Toc57987977" w:history="1">
+            <w:r>
+              <w:rPr>
+                <w:rStyle w:val="Hyperlink"/>
+                <w:noProof/>
+              </w:rPr>
+              <w:t>Klassendiagram</w:t>
+            </w:r>
+            <w:r>
+              <w:rPr>
+                <w:noProof/>
+                <w:webHidden/>
+              </w:rPr>
+              <w:tab/>
+            </w:r>
+            <w:r>
+              <w:rPr>
+                <w:noProof/>
+                <w:webHidden/>
+              </w:rPr>
+              <w:fldChar w:fldCharType="begin"/>
+            </w:r>
+            <w:r>
+              <w:rPr>
+                <w:noProof/>
+                <w:webHidden/>
+              </w:rPr>
+              <w:instrText xml:space="preserve"> PAGEREF _Toc57987977 \h </w:instrText>
+            </w:r>
+            <w:r>
+              <w:rPr>
+                <w:noProof/>
+                <w:webHidden/>
+              </w:rPr>
+            </w:r>
+            <w:r>
+              <w:rPr>
+                <w:noProof/>
+                <w:webHidden/>
+              </w:rPr>
+              <w:fldChar w:fldCharType="separate"/>
+            </w:r>
+            <w:r>
+              <w:rPr>
+                <w:noProof/>
+                <w:webHidden/>
+              </w:rPr>
+              <w:t>7</w:t>
+            </w:r>
+            <w:r>
+              <w:rPr>
+                <w:noProof/>
+                <w:webHidden/>
+              </w:rPr>
+              <w:fldChar w:fldCharType="end"/>
+            </w:r>
+          </w:hyperlink>
+        </w:p>
+        <w:p>
+          <w:pPr>
+            <w:pStyle w:val="TOC2"/>
+            <w:tabs>
+              <w:tab w:val="right" w:leader="dot" w:pos="9350"/>
+            </w:tabs>
+            <w:rPr>
+              <w:rFonts w:asciiTheme="minorHAnsi" w:eastAsiaTheme="minorEastAsia" w:hAnsiTheme="minorHAnsi"/>
+              <w:noProof/>
+              <w:sz w:val="22"/>
+              <w:szCs w:val="22"/>
+              <w:lang w:val="en-NL" w:eastAsia="en-NL"/>
+            </w:rPr>
+          </w:pPr>
+          <w:hyperlink w:anchor="_Toc57987978" w:history="1">
+            <w:r>
+              <w:rPr>
+                <w:rStyle w:val="Hyperlink"/>
+                <w:noProof/>
+              </w:rPr>
+              <w:t>ER model (handgetekend)</w:t>
+            </w:r>
+            <w:r>
+              <w:rPr>
+                <w:noProof/>
+                <w:webHidden/>
+              </w:rPr>
+              <w:tab/>
+            </w:r>
+            <w:r>
+              <w:rPr>
+                <w:noProof/>
+                <w:webHidden/>
+              </w:rPr>
+              <w:fldChar w:fldCharType="begin"/>
+            </w:r>
+            <w:r>
+              <w:rPr>
+                <w:noProof/>
+                <w:webHidden/>
+              </w:rPr>
+              <w:instrText xml:space="preserve"> PAGEREF _Toc57987978 \h </w:instrText>
+            </w:r>
+            <w:r>
+              <w:rPr>
+                <w:noProof/>
+                <w:webHidden/>
+              </w:rPr>
+            </w:r>
+            <w:r>
+              <w:rPr>
+                <w:noProof/>
+                <w:webHidden/>
+              </w:rPr>
+              <w:fldChar w:fldCharType="separate"/>
+            </w:r>
+            <w:r>
+              <w:rPr>
+                <w:noProof/>
+                <w:webHidden/>
+              </w:rPr>
+              <w:t>8</w:t>
+            </w:r>
+            <w:r>
+              <w:rPr>
+                <w:noProof/>
+                <w:webHidden/>
+              </w:rPr>
+              <w:fldChar w:fldCharType="end"/>
+            </w:r>
+          </w:hyperlink>
+        </w:p>
+        <w:p>
+          <w:pPr>
+            <w:pStyle w:val="TOC2"/>
+            <w:tabs>
+              <w:tab w:val="right" w:leader="dot" w:pos="9350"/>
+            </w:tabs>
+            <w:rPr>
+              <w:rFonts w:asciiTheme="minorHAnsi" w:eastAsiaTheme="minorEastAsia" w:hAnsiTheme="minorHAnsi"/>
+              <w:noProof/>
+              <w:sz w:val="22"/>
+              <w:szCs w:val="22"/>
+              <w:lang w:val="en-NL" w:eastAsia="en-NL"/>
+            </w:rPr>
+          </w:pPr>
+          <w:hyperlink w:anchor="_Toc57987979" w:history="1">
+            <w:r>
+              <w:rPr>
+                <w:rStyle w:val="Hyperlink"/>
+                <w:noProof/>
+              </w:rPr>
+              <w:t>Schetsen</w:t>
+            </w:r>
+            <w:r>
+              <w:rPr>
+                <w:noProof/>
+                <w:webHidden/>
+              </w:rPr>
+              <w:tab/>
+            </w:r>
+            <w:r>
+              <w:rPr>
+                <w:noProof/>
+                <w:webHidden/>
+              </w:rPr>
+              <w:fldChar w:fldCharType="begin"/>
+            </w:r>
+            <w:r>
+              <w:rPr>
+                <w:noProof/>
+                <w:webHidden/>
+              </w:rPr>
+              <w:instrText xml:space="preserve"> PAGEREF _Toc57987979 \h </w:instrText>
+            </w:r>
+            <w:r>
+              <w:rPr>
+                <w:noProof/>
+                <w:webHidden/>
+              </w:rPr>
+            </w:r>
+            <w:r>
+              <w:rPr>
+                <w:noProof/>
+                <w:webHidden/>
+              </w:rPr>
+              <w:fldChar w:fldCharType="separate"/>
+            </w:r>
+            <w:r>
+              <w:rPr>
+                <w:noProof/>
+                <w:webHidden/>
+              </w:rPr>
+              <w:t>9</w:t>
             </w:r>
             <w:r>
               <w:rPr>
@@ -404,9 +707,9 @@
     </w:p>
     <w:p>
       <w:pPr>
-        <w:pStyle w:val="Kop1"/>
-      </w:pPr>
-      <w:bookmarkStart w:id="0" w:name="_Toc57628117"/>
+        <w:pStyle w:val="Heading1"/>
+      </w:pPr>
+      <w:bookmarkStart w:id="0" w:name="_Toc57987973"/>
       <w:r>
         <w:lastRenderedPageBreak/>
         <w:t>Introductie</w:t>
@@ -428,9 +731,9 @@
     </w:p>
     <w:p>
       <w:pPr>
-        <w:pStyle w:val="Kop1"/>
-      </w:pPr>
-      <w:bookmarkStart w:id="1" w:name="_Toc57628118"/>
+        <w:pStyle w:val="Heading1"/>
+      </w:pPr>
+      <w:bookmarkStart w:id="1" w:name="_Toc57987974"/>
       <w:r>
         <w:lastRenderedPageBreak/>
         <w:t>Sprint 1</w:t>
@@ -444,7 +747,7 @@
     </w:p>
     <w:p>
       <w:pPr>
-        <w:pStyle w:val="Lijstalinea"/>
+        <w:pStyle w:val="ListParagraph"/>
         <w:numPr>
           <w:ilvl w:val="0"/>
           <w:numId w:val="1"/>
@@ -456,7 +759,7 @@
     </w:p>
     <w:p>
       <w:pPr>
-        <w:pStyle w:val="Lijstalinea"/>
+        <w:pStyle w:val="ListParagraph"/>
         <w:numPr>
           <w:ilvl w:val="0"/>
           <w:numId w:val="1"/>
@@ -469,12 +772,12 @@
         <w:rPr>
           <w:lang w:val="en-US"/>
         </w:rPr>
-        <w:t>Requirements d.m.v. MoSCoW tabel</w:t>
-      </w:r>
-    </w:p>
-    <w:p>
-      <w:pPr>
-        <w:pStyle w:val="Lijstalinea"/>
+        <w:t xml:space="preserve">Requirements </w:t>
+      </w:r>
+    </w:p>
+    <w:p>
+      <w:pPr>
+        <w:pStyle w:val="ListParagraph"/>
         <w:numPr>
           <w:ilvl w:val="0"/>
           <w:numId w:val="1"/>
@@ -486,7 +789,7 @@
     </w:p>
     <w:p>
       <w:pPr>
-        <w:pStyle w:val="Lijstalinea"/>
+        <w:pStyle w:val="ListParagraph"/>
         <w:numPr>
           <w:ilvl w:val="0"/>
           <w:numId w:val="1"/>
@@ -498,7 +801,7 @@
     </w:p>
     <w:p>
       <w:pPr>
-        <w:pStyle w:val="Lijstalinea"/>
+        <w:pStyle w:val="ListParagraph"/>
         <w:numPr>
           <w:ilvl w:val="0"/>
           <w:numId w:val="1"/>
@@ -510,7 +813,7 @@
     </w:p>
     <w:p>
       <w:pPr>
-        <w:pStyle w:val="Lijstalinea"/>
+        <w:pStyle w:val="ListParagraph"/>
         <w:numPr>
           <w:ilvl w:val="0"/>
           <w:numId w:val="1"/>
@@ -530,9 +833,9 @@
     </w:p>
     <w:p>
       <w:pPr>
-        <w:pStyle w:val="Kop2"/>
-      </w:pPr>
-      <w:bookmarkStart w:id="2" w:name="_Toc57628119"/>
+        <w:pStyle w:val="Heading2"/>
+      </w:pPr>
+      <w:bookmarkStart w:id="2" w:name="_Toc57987975"/>
       <w:r>
         <w:lastRenderedPageBreak/>
         <w:t>Applicatie beschrijving</w:t>
@@ -561,31 +864,7 @@
     </w:p>
     <w:p>
       <w:r>
-        <w:t xml:space="preserve">Deze applicatie ga ik maken door middel van </w:t>
-      </w:r>
-      <w:proofErr w:type="spellStart"/>
-      <w:r>
-        <w:t>Xamarin</w:t>
-      </w:r>
-      <w:proofErr w:type="spellEnd"/>
-      <w:r>
-        <w:t xml:space="preserve"> en een google home voor de </w:t>
-      </w:r>
-      <w:proofErr w:type="spellStart"/>
-      <w:r>
-        <w:t>voice</w:t>
-      </w:r>
-      <w:proofErr w:type="spellEnd"/>
-      <w:r>
-        <w:t xml:space="preserve"> </w:t>
-      </w:r>
-      <w:proofErr w:type="spellStart"/>
-      <w:r>
-        <w:t>commands</w:t>
-      </w:r>
-      <w:proofErr w:type="spellEnd"/>
-      <w:r>
-        <w:t>.</w:t>
+        <w:t>Deze applicatie ga ik maken door middel van Xamarin en een google home voor de voice commands.</w:t>
       </w:r>
     </w:p>
     <w:p>
@@ -595,14 +874,838 @@
     </w:p>
     <w:p>
       <w:pPr>
-        <w:pStyle w:val="Kop2"/>
-      </w:pPr>
-      <w:proofErr w:type="spellStart"/>
+        <w:pStyle w:val="Heading2"/>
+      </w:pPr>
+      <w:bookmarkStart w:id="3" w:name="_Toc57987976"/>
       <w:r>
         <w:lastRenderedPageBreak/>
         <w:t>Requirements</w:t>
       </w:r>
-      <w:proofErr w:type="spellEnd"/>
+      <w:bookmarkEnd w:id="3"/>
+    </w:p>
+    <w:p>
+      <w:r>
+        <w:t>Hier ga ik door middel van de MoSCoW methode laten zien wat de requirements zijn voor het software gedeelte van het project.</w:t>
+      </w:r>
+    </w:p>
+    <w:p/>
+    <w:tbl>
+      <w:tblPr>
+        <w:tblStyle w:val="TableGrid"/>
+        <w:tblW w:w="0" w:type="auto"/>
+        <w:tblLook w:val="04A0" w:firstRow="1" w:lastRow="0" w:firstColumn="1" w:lastColumn="0" w:noHBand="0" w:noVBand="1"/>
+      </w:tblPr>
+      <w:tblGrid>
+        <w:gridCol w:w="3142"/>
+        <w:gridCol w:w="737"/>
+        <w:gridCol w:w="988"/>
+        <w:gridCol w:w="850"/>
+        <w:gridCol w:w="1094"/>
+        <w:gridCol w:w="2539"/>
+      </w:tblGrid>
+      <w:tr>
+        <w:tc>
+          <w:tcPr>
+            <w:tcW w:w="3142" w:type="dxa"/>
+          </w:tcPr>
+          <w:p/>
+        </w:tc>
+        <w:tc>
+          <w:tcPr>
+            <w:tcW w:w="737" w:type="dxa"/>
+          </w:tcPr>
+          <w:p>
+            <w:pPr>
+              <w:jc w:val="center"/>
+            </w:pPr>
+            <w:r>
+              <w:t>Must have</w:t>
+            </w:r>
+          </w:p>
+        </w:tc>
+        <w:tc>
+          <w:tcPr>
+            <w:tcW w:w="988" w:type="dxa"/>
+          </w:tcPr>
+          <w:p>
+            <w:pPr>
+              <w:jc w:val="center"/>
+            </w:pPr>
+            <w:r>
+              <w:t>Should have</w:t>
+            </w:r>
+          </w:p>
+        </w:tc>
+        <w:tc>
+          <w:tcPr>
+            <w:tcW w:w="850" w:type="dxa"/>
+          </w:tcPr>
+          <w:p>
+            <w:pPr>
+              <w:jc w:val="center"/>
+            </w:pPr>
+            <w:r>
+              <w:t>Could have</w:t>
+            </w:r>
+          </w:p>
+        </w:tc>
+        <w:tc>
+          <w:tcPr>
+            <w:tcW w:w="1094" w:type="dxa"/>
+          </w:tcPr>
+          <w:p>
+            <w:pPr>
+              <w:jc w:val="center"/>
+            </w:pPr>
+            <w:r>
+              <w:t>Won’t have</w:t>
+            </w:r>
+          </w:p>
+        </w:tc>
+        <w:tc>
+          <w:tcPr>
+            <w:tcW w:w="2539" w:type="dxa"/>
+          </w:tcPr>
+          <w:p>
+            <w:pPr>
+              <w:jc w:val="center"/>
+            </w:pPr>
+            <w:r>
+              <w:t>Mogelijke uitleg</w:t>
+            </w:r>
+          </w:p>
+        </w:tc>
+      </w:tr>
+      <w:tr>
+        <w:tc>
+          <w:tcPr>
+            <w:tcW w:w="3142" w:type="dxa"/>
+          </w:tcPr>
+          <w:p>
+            <w:r>
+              <w:t>Overzicht ruimtes</w:t>
+            </w:r>
+          </w:p>
+        </w:tc>
+        <w:tc>
+          <w:tcPr>
+            <w:tcW w:w="737" w:type="dxa"/>
+          </w:tcPr>
+          <w:p>
+            <w:pPr>
+              <w:jc w:val="center"/>
+            </w:pPr>
+            <w:r>
+              <w:t>X</w:t>
+            </w:r>
+          </w:p>
+        </w:tc>
+        <w:tc>
+          <w:tcPr>
+            <w:tcW w:w="988" w:type="dxa"/>
+          </w:tcPr>
+          <w:p>
+            <w:pPr>
+              <w:jc w:val="center"/>
+            </w:pPr>
+          </w:p>
+        </w:tc>
+        <w:tc>
+          <w:tcPr>
+            <w:tcW w:w="850" w:type="dxa"/>
+          </w:tcPr>
+          <w:p>
+            <w:pPr>
+              <w:jc w:val="center"/>
+            </w:pPr>
+          </w:p>
+        </w:tc>
+        <w:tc>
+          <w:tcPr>
+            <w:tcW w:w="1094" w:type="dxa"/>
+          </w:tcPr>
+          <w:p>
+            <w:pPr>
+              <w:jc w:val="center"/>
+            </w:pPr>
+          </w:p>
+        </w:tc>
+        <w:tc>
+          <w:tcPr>
+            <w:tcW w:w="2539" w:type="dxa"/>
+          </w:tcPr>
+          <w:p>
+            <w:pPr>
+              <w:jc w:val="center"/>
+            </w:pPr>
+          </w:p>
+        </w:tc>
+      </w:tr>
+      <w:tr>
+        <w:tc>
+          <w:tcPr>
+            <w:tcW w:w="3142" w:type="dxa"/>
+          </w:tcPr>
+          <w:p>
+            <w:r>
+              <w:t>Spraak opnames terug krijgen over wat de knop is die je ingedrukt houd.</w:t>
+            </w:r>
+          </w:p>
+        </w:tc>
+        <w:tc>
+          <w:tcPr>
+            <w:tcW w:w="737" w:type="dxa"/>
+          </w:tcPr>
+          <w:p>
+            <w:pPr>
+              <w:jc w:val="center"/>
+            </w:pPr>
+            <w:r>
+              <w:t>X</w:t>
+            </w:r>
+          </w:p>
+        </w:tc>
+        <w:tc>
+          <w:tcPr>
+            <w:tcW w:w="988" w:type="dxa"/>
+          </w:tcPr>
+          <w:p>
+            <w:pPr>
+              <w:jc w:val="center"/>
+            </w:pPr>
+          </w:p>
+        </w:tc>
+        <w:tc>
+          <w:tcPr>
+            <w:tcW w:w="850" w:type="dxa"/>
+          </w:tcPr>
+          <w:p>
+            <w:pPr>
+              <w:jc w:val="center"/>
+            </w:pPr>
+          </w:p>
+        </w:tc>
+        <w:tc>
+          <w:tcPr>
+            <w:tcW w:w="1094" w:type="dxa"/>
+          </w:tcPr>
+          <w:p>
+            <w:pPr>
+              <w:jc w:val="center"/>
+            </w:pPr>
+          </w:p>
+        </w:tc>
+        <w:tc>
+          <w:tcPr>
+            <w:tcW w:w="2539" w:type="dxa"/>
+          </w:tcPr>
+          <w:p>
+            <w:pPr>
+              <w:jc w:val="center"/>
+            </w:pPr>
+            <w:r>
+              <w:t xml:space="preserve">Dit is voor de slechtziende zodat ze weten welke knop ze klikken op het moment.                                                                                                                                                                                                                                                                                                                                                                                                                                                                                                                                                                         </w:t>
+            </w:r>
+          </w:p>
+        </w:tc>
+      </w:tr>
+      <w:tr>
+        <w:tc>
+          <w:tcPr>
+            <w:tcW w:w="3142" w:type="dxa"/>
+          </w:tcPr>
+          <w:p>
+            <w:r>
+              <w:t>Voice recognition</w:t>
+            </w:r>
+          </w:p>
+        </w:tc>
+        <w:tc>
+          <w:tcPr>
+            <w:tcW w:w="737" w:type="dxa"/>
+          </w:tcPr>
+          <w:p>
+            <w:pPr>
+              <w:jc w:val="center"/>
+            </w:pPr>
+            <w:r>
+              <w:t>X</w:t>
+            </w:r>
+          </w:p>
+        </w:tc>
+        <w:tc>
+          <w:tcPr>
+            <w:tcW w:w="988" w:type="dxa"/>
+          </w:tcPr>
+          <w:p>
+            <w:pPr>
+              <w:jc w:val="center"/>
+            </w:pPr>
+          </w:p>
+        </w:tc>
+        <w:tc>
+          <w:tcPr>
+            <w:tcW w:w="850" w:type="dxa"/>
+          </w:tcPr>
+          <w:p>
+            <w:pPr>
+              <w:jc w:val="center"/>
+            </w:pPr>
+          </w:p>
+        </w:tc>
+        <w:tc>
+          <w:tcPr>
+            <w:tcW w:w="1094" w:type="dxa"/>
+          </w:tcPr>
+          <w:p>
+            <w:pPr>
+              <w:jc w:val="center"/>
+            </w:pPr>
+          </w:p>
+        </w:tc>
+        <w:tc>
+          <w:tcPr>
+            <w:tcW w:w="2539" w:type="dxa"/>
+          </w:tcPr>
+          <w:p>
+            <w:pPr>
+              <w:jc w:val="center"/>
+            </w:pPr>
+            <w:r>
+              <w:t>Voice commands.</w:t>
+            </w:r>
+          </w:p>
+        </w:tc>
+      </w:tr>
+      <w:tr>
+        <w:tc>
+          <w:tcPr>
+            <w:tcW w:w="3142" w:type="dxa"/>
+          </w:tcPr>
+          <w:p>
+            <w:r>
+              <w:t>Waardes kunnen veranderen via de app</w:t>
+            </w:r>
+          </w:p>
+        </w:tc>
+        <w:tc>
+          <w:tcPr>
+            <w:tcW w:w="737" w:type="dxa"/>
+          </w:tcPr>
+          <w:p>
+            <w:pPr>
+              <w:jc w:val="center"/>
+            </w:pPr>
+            <w:r>
+              <w:t>X</w:t>
+            </w:r>
+          </w:p>
+        </w:tc>
+        <w:tc>
+          <w:tcPr>
+            <w:tcW w:w="988" w:type="dxa"/>
+          </w:tcPr>
+          <w:p>
+            <w:pPr>
+              <w:jc w:val="center"/>
+            </w:pPr>
+          </w:p>
+        </w:tc>
+        <w:tc>
+          <w:tcPr>
+            <w:tcW w:w="850" w:type="dxa"/>
+          </w:tcPr>
+          <w:p>
+            <w:pPr>
+              <w:jc w:val="center"/>
+            </w:pPr>
+          </w:p>
+        </w:tc>
+        <w:tc>
+          <w:tcPr>
+            <w:tcW w:w="1094" w:type="dxa"/>
+          </w:tcPr>
+          <w:p>
+            <w:pPr>
+              <w:jc w:val="center"/>
+            </w:pPr>
+          </w:p>
+        </w:tc>
+        <w:tc>
+          <w:tcPr>
+            <w:tcW w:w="2539" w:type="dxa"/>
+          </w:tcPr>
+          <w:p>
+            <w:pPr>
+              <w:jc w:val="center"/>
+            </w:pPr>
+            <w:r>
+              <w:t>Termostaat en dergelijke</w:t>
+            </w:r>
+          </w:p>
+        </w:tc>
+      </w:tr>
+      <w:tr>
+        <w:tc>
+          <w:tcPr>
+            <w:tcW w:w="3142" w:type="dxa"/>
+          </w:tcPr>
+          <w:p>
+            <w:r>
+              <w:t>Constante update met de technology kant d.m.v. wifi</w:t>
+            </w:r>
+          </w:p>
+        </w:tc>
+        <w:tc>
+          <w:tcPr>
+            <w:tcW w:w="737" w:type="dxa"/>
+          </w:tcPr>
+          <w:p>
+            <w:pPr>
+              <w:jc w:val="center"/>
+            </w:pPr>
+          </w:p>
+        </w:tc>
+        <w:tc>
+          <w:tcPr>
+            <w:tcW w:w="988" w:type="dxa"/>
+          </w:tcPr>
+          <w:p>
+            <w:pPr>
+              <w:jc w:val="center"/>
+            </w:pPr>
+            <w:r>
+              <w:t>X</w:t>
+            </w:r>
+          </w:p>
+        </w:tc>
+        <w:tc>
+          <w:tcPr>
+            <w:tcW w:w="850" w:type="dxa"/>
+          </w:tcPr>
+          <w:p>
+            <w:pPr>
+              <w:jc w:val="center"/>
+            </w:pPr>
+          </w:p>
+        </w:tc>
+        <w:tc>
+          <w:tcPr>
+            <w:tcW w:w="1094" w:type="dxa"/>
+          </w:tcPr>
+          <w:p>
+            <w:pPr>
+              <w:jc w:val="center"/>
+            </w:pPr>
+          </w:p>
+        </w:tc>
+        <w:tc>
+          <w:tcPr>
+            <w:tcW w:w="2539" w:type="dxa"/>
+          </w:tcPr>
+          <w:p>
+            <w:pPr>
+              <w:jc w:val="center"/>
+            </w:pPr>
+            <w:r>
+              <w:t>Weten en weergeven of er bijvoorbeeld een licht aan staat ergens</w:t>
+            </w:r>
+          </w:p>
+        </w:tc>
+      </w:tr>
+      <w:tr>
+        <w:trPr>
+          <w:trHeight w:val="70"/>
+        </w:trPr>
+        <w:tc>
+          <w:tcPr>
+            <w:tcW w:w="3142" w:type="dxa"/>
+          </w:tcPr>
+          <w:p>
+            <w:r>
+              <w:t>Login systeem</w:t>
+            </w:r>
+          </w:p>
+        </w:tc>
+        <w:tc>
+          <w:tcPr>
+            <w:tcW w:w="737" w:type="dxa"/>
+          </w:tcPr>
+          <w:p>
+            <w:pPr>
+              <w:jc w:val="center"/>
+            </w:pPr>
+          </w:p>
+        </w:tc>
+        <w:tc>
+          <w:tcPr>
+            <w:tcW w:w="988" w:type="dxa"/>
+          </w:tcPr>
+          <w:p>
+            <w:pPr>
+              <w:jc w:val="center"/>
+            </w:pPr>
+          </w:p>
+        </w:tc>
+        <w:tc>
+          <w:tcPr>
+            <w:tcW w:w="850" w:type="dxa"/>
+          </w:tcPr>
+          <w:p>
+            <w:pPr>
+              <w:jc w:val="center"/>
+            </w:pPr>
+            <w:r>
+              <w:t>X</w:t>
+            </w:r>
+          </w:p>
+        </w:tc>
+        <w:tc>
+          <w:tcPr>
+            <w:tcW w:w="1094" w:type="dxa"/>
+          </w:tcPr>
+          <w:p>
+            <w:pPr>
+              <w:jc w:val="center"/>
+            </w:pPr>
+          </w:p>
+        </w:tc>
+        <w:tc>
+          <w:tcPr>
+            <w:tcW w:w="2539" w:type="dxa"/>
+          </w:tcPr>
+          <w:p>
+            <w:pPr>
+              <w:jc w:val="center"/>
+            </w:pPr>
+          </w:p>
+        </w:tc>
+      </w:tr>
+    </w:tbl>
+    <w:p/>
+    <w:p>
+      <w:r>
+        <w:br w:type="page"/>
+      </w:r>
+    </w:p>
+    <w:p>
+      <w:pPr>
+        <w:pStyle w:val="Heading2"/>
+      </w:pPr>
+      <w:bookmarkStart w:id="4" w:name="_Toc57987977"/>
+      <w:r>
+        <w:lastRenderedPageBreak/>
+        <w:t>Klassendiagram</w:t>
+      </w:r>
+      <w:bookmarkEnd w:id="4"/>
+    </w:p>
+    <w:p>
+      <w:r>
+        <w:drawing>
+          <wp:inline distT="0" distB="0" distL="0" distR="0" wp14:anchorId="7EF66313" wp14:editId="4D977CCB">
+            <wp:extent cx="5943600" cy="4539615"/>
+            <wp:effectExtent l="0" t="0" r="0" b="0"/>
+            <wp:docPr id="2" name="Picture 2"/>
+            <wp:cNvGraphicFramePr>
+              <a:graphicFrameLocks xmlns:a="http://schemas.openxmlformats.org/drawingml/2006/main" noChangeAspect="1"/>
+            </wp:cNvGraphicFramePr>
+            <a:graphic xmlns:a="http://schemas.openxmlformats.org/drawingml/2006/main">
+              <a:graphicData uri="http://schemas.openxmlformats.org/drawingml/2006/picture">
+                <pic:pic xmlns:pic="http://schemas.openxmlformats.org/drawingml/2006/picture">
+                  <pic:nvPicPr>
+                    <pic:cNvPr id="1" name=""/>
+                    <pic:cNvPicPr/>
+                  </pic:nvPicPr>
+                  <pic:blipFill>
+                    <a:blip r:embed="rId6"/>
+                    <a:stretch>
+                      <a:fillRect/>
+                    </a:stretch>
+                  </pic:blipFill>
+                  <pic:spPr>
+                    <a:xfrm>
+                      <a:off x="0" y="0"/>
+                      <a:ext cx="5943600" cy="4539615"/>
+                    </a:xfrm>
+                    <a:prstGeom prst="rect">
+                      <a:avLst/>
+                    </a:prstGeom>
+                  </pic:spPr>
+                </pic:pic>
+              </a:graphicData>
+            </a:graphic>
+          </wp:inline>
+        </w:drawing>
+      </w:r>
+    </w:p>
+    <w:p>
+      <w:r>
+        <w:br w:type="page"/>
+      </w:r>
+    </w:p>
+    <w:p>
+      <w:pPr>
+        <w:pStyle w:val="Heading2"/>
+      </w:pPr>
+      <w:bookmarkStart w:id="5" w:name="_Toc57987978"/>
+      <w:r>
+        <w:lastRenderedPageBreak/>
+        <w:t>ER model (handgetekend)</w:t>
+      </w:r>
+      <w:bookmarkEnd w:id="5"/>
+    </w:p>
+    <w:p>
+      <w:r>
+        <w:rPr>
+          <w:noProof/>
+        </w:rPr>
+        <mc:AlternateContent>
+          <mc:Choice Requires="wps">
+            <w:drawing>
+              <wp:inline distT="0" distB="0" distL="0" distR="0" wp14:anchorId="60FEAB4F" wp14:editId="016EA6B9">
+                <wp:extent cx="302260" cy="302260"/>
+                <wp:effectExtent l="0" t="0" r="0" b="0"/>
+                <wp:docPr id="3" name="Rectangle 3"/>
+                <wp:cNvGraphicFramePr>
+                  <a:graphicFrameLocks xmlns:a="http://schemas.openxmlformats.org/drawingml/2006/main" noChangeAspect="1"/>
+                </wp:cNvGraphicFramePr>
+                <a:graphic xmlns:a="http://schemas.openxmlformats.org/drawingml/2006/main">
+                  <a:graphicData uri="http://schemas.microsoft.com/office/word/2010/wordprocessingShape">
+                    <wps:wsp>
+                      <wps:cNvSpPr>
+                        <a:spLocks noChangeAspect="1" noChangeArrowheads="1"/>
+                      </wps:cNvSpPr>
+                      <wps:spPr bwMode="auto">
+                        <a:xfrm>
+                          <a:off x="0" y="0"/>
+                          <a:ext cx="302260" cy="302260"/>
+                        </a:xfrm>
+                        <a:prstGeom prst="rect">
+                          <a:avLst/>
+                        </a:prstGeom>
+                        <a:noFill/>
+                        <a:ln>
+                          <a:noFill/>
+                        </a:ln>
+                        <a:extLst>
+                          <a:ext uri="{909E8E84-426E-40DD-AFC4-6F175D3DCCD1}">
+                            <a14:hiddenFill xmlns:a14="http://schemas.microsoft.com/office/drawing/2010/main">
+                              <a:solidFill>
+                                <a:srgbClr val="FFFFFF"/>
+                              </a:solidFill>
+                            </a14:hiddenFill>
+                          </a:ext>
+                          <a:ext uri="{91240B29-F687-4F45-9708-019B960494DF}">
+                            <a14:hiddenLine xmlns:a14="http://schemas.microsoft.com/office/drawing/2010/main" w="9525">
+                              <a:solidFill>
+                                <a:srgbClr val="000000"/>
+                              </a:solidFill>
+                              <a:miter lim="800000"/>
+                              <a:headEnd/>
+                              <a:tailEnd/>
+                            </a14:hiddenLine>
+                          </a:ext>
+                        </a:extLst>
+                      </wps:spPr>
+                      <wps:bodyPr rot="0" vert="horz" wrap="square" lIns="91440" tIns="45720" rIns="91440" bIns="45720" anchor="t" anchorCtr="0" upright="1">
+                        <a:noAutofit/>
+                      </wps:bodyPr>
+                    </wps:wsp>
+                  </a:graphicData>
+                </a:graphic>
+              </wp:inline>
+            </w:drawing>
+          </mc:Choice>
+          <mc:Fallback>
+            <w:pict>
+              <v:rect w14:anchorId="4ADBCEBF" id="Rectangle 3" o:spid="_x0000_s1026" style="width:23.8pt;height:23.8pt;visibility:visible;mso-wrap-style:square;mso-left-percent:-10001;mso-top-percent:-10001;mso-position-horizontal:absolute;mso-position-horizontal-relative:char;mso-position-vertical:absolute;mso-position-vertical-relative:line;mso-left-percent:-10001;mso-top-percent:-10001;v-text-anchor:top" o:gfxdata="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" filled="f" stroked="f">
+                <o:lock v:ext="edit" aspectratio="t"/>
+                <w10:anchorlock/>
+              </v:rect>
+            </w:pict>
+          </mc:Fallback>
+        </mc:AlternateContent>
+      </w:r>
+      <w:r>
+        <w:rPr>
+          <w:noProof/>
+        </w:rPr>
+        <w:drawing>
+          <wp:inline distT="0" distB="0" distL="0" distR="0" wp14:anchorId="5C14C8C4" wp14:editId="34D698E6">
+            <wp:extent cx="5943600" cy="4458335"/>
+            <wp:effectExtent l="0" t="0" r="0" b="0"/>
+            <wp:docPr id="5" name="Picture 5"/>
+            <wp:cNvGraphicFramePr>
+              <a:graphicFrameLocks xmlns:a="http://schemas.openxmlformats.org/drawingml/2006/main" noChangeAspect="1"/>
+            </wp:cNvGraphicFramePr>
+            <a:graphic xmlns:a="http://schemas.openxmlformats.org/drawingml/2006/main">
+              <a:graphicData uri="http://schemas.openxmlformats.org/drawingml/2006/picture">
+                <pic:pic xmlns:pic="http://schemas.openxmlformats.org/drawingml/2006/picture">
+                  <pic:nvPicPr>
+                    <pic:cNvPr id="0" name="Picture 8"/>
+                    <pic:cNvPicPr>
+                      <a:picLocks noChangeAspect="1" noChangeArrowheads="1"/>
+                    </pic:cNvPicPr>
+                  </pic:nvPicPr>
+                  <pic:blipFill>
+                    <a:blip r:embed="rId7" cstate="print">
+                      <a:extLst>
+                        <a:ext uri="{28A0092B-C50C-407E-A947-70E740481C1C}">
+                          <a14:useLocalDpi xmlns:a14="http://schemas.microsoft.com/office/drawing/2010/main" val="0"/>
+                        </a:ext>
+                      </a:extLst>
+                    </a:blip>
+                    <a:srcRect/>
+                    <a:stretch>
+                      <a:fillRect/>
+                    </a:stretch>
+                  </pic:blipFill>
+                  <pic:spPr bwMode="auto">
+                    <a:xfrm>
+                      <a:off x="0" y="0"/>
+                      <a:ext cx="5943600" cy="4458335"/>
+                    </a:xfrm>
+                    <a:prstGeom prst="rect">
+                      <a:avLst/>
+                    </a:prstGeom>
+                    <a:noFill/>
+                    <a:ln>
+                      <a:noFill/>
+                    </a:ln>
+                  </pic:spPr>
+                </pic:pic>
+              </a:graphicData>
+            </a:graphic>
+          </wp:inline>
+        </w:drawing>
+      </w:r>
+    </w:p>
+    <w:p>
+      <w:r>
+        <w:br w:type="page"/>
+      </w:r>
+    </w:p>
+    <w:p>
+      <w:pPr>
+        <w:pStyle w:val="Heading2"/>
+      </w:pPr>
+      <w:bookmarkStart w:id="6" w:name="_Toc57987979"/>
+      <w:r>
+        <w:lastRenderedPageBreak/>
+        <w:t>Schetsen</w:t>
+      </w:r>
+      <w:bookmarkEnd w:id="6"/>
+    </w:p>
+    <w:p>
+      <w:r>
+        <w:rPr>
+          <w:noProof/>
+        </w:rPr>
+        <w:drawing>
+          <wp:inline distT="0" distB="0" distL="0" distR="0" wp14:anchorId="490B1269" wp14:editId="3CA373BE">
+            <wp:extent cx="2594529" cy="3458818"/>
+            <wp:effectExtent l="0" t="0" r="0" b="8890"/>
+            <wp:docPr id="8" name="Picture 8"/>
+            <wp:cNvGraphicFramePr>
+              <a:graphicFrameLocks xmlns:a="http://schemas.openxmlformats.org/drawingml/2006/main" noChangeAspect="1"/>
+            </wp:cNvGraphicFramePr>
+            <a:graphic xmlns:a="http://schemas.openxmlformats.org/drawingml/2006/main">
+              <a:graphicData uri="http://schemas.openxmlformats.org/drawingml/2006/picture">
+                <pic:pic xmlns:pic="http://schemas.openxmlformats.org/drawingml/2006/picture">
+                  <pic:nvPicPr>
+                    <pic:cNvPr id="0" name="Picture 17"/>
+                    <pic:cNvPicPr>
+                      <a:picLocks noChangeAspect="1" noChangeArrowheads="1"/>
+                    </pic:cNvPicPr>
+                  </pic:nvPicPr>
+                  <pic:blipFill>
+                    <a:blip r:embed="rId8" cstate="print">
+                      <a:extLst>
+                        <a:ext uri="{28A0092B-C50C-407E-A947-70E740481C1C}">
+                          <a14:useLocalDpi xmlns:a14="http://schemas.microsoft.com/office/drawing/2010/main" val="0"/>
+                        </a:ext>
+                      </a:extLst>
+                    </a:blip>
+                    <a:srcRect/>
+                    <a:stretch>
+                      <a:fillRect/>
+                    </a:stretch>
+                  </pic:blipFill>
+                  <pic:spPr bwMode="auto">
+                    <a:xfrm>
+                      <a:off x="0" y="0"/>
+                      <a:ext cx="2602313" cy="3469195"/>
+                    </a:xfrm>
+                    <a:prstGeom prst="rect">
+                      <a:avLst/>
+                    </a:prstGeom>
+                    <a:noFill/>
+                    <a:ln>
+                      <a:noFill/>
+                    </a:ln>
+                  </pic:spPr>
+                </pic:pic>
+              </a:graphicData>
+            </a:graphic>
+          </wp:inline>
+        </w:drawing>
+      </w:r>
+      <w:r>
+        <w:t xml:space="preserve">                 </w:t>
+      </w:r>
+      <w:r>
+        <w:rPr>
+          <w:noProof/>
+        </w:rPr>
+        <w:drawing>
+          <wp:inline distT="0" distB="0" distL="0" distR="0" wp14:anchorId="30E12539" wp14:editId="5C17AB3C">
+            <wp:extent cx="2588564" cy="3450866"/>
+            <wp:effectExtent l="0" t="0" r="2540" b="0"/>
+            <wp:docPr id="7" name="Picture 7"/>
+            <wp:cNvGraphicFramePr>
+              <a:graphicFrameLocks xmlns:a="http://schemas.openxmlformats.org/drawingml/2006/main" noChangeAspect="1"/>
+            </wp:cNvGraphicFramePr>
+            <a:graphic xmlns:a="http://schemas.openxmlformats.org/drawingml/2006/main">
+              <a:graphicData uri="http://schemas.openxmlformats.org/drawingml/2006/picture">
+                <pic:pic xmlns:pic="http://schemas.openxmlformats.org/drawingml/2006/picture">
+                  <pic:nvPicPr>
+                    <pic:cNvPr id="0" name="Picture 15"/>
+                    <pic:cNvPicPr>
+                      <a:picLocks noChangeAspect="1" noChangeArrowheads="1"/>
+                    </pic:cNvPicPr>
+                  </pic:nvPicPr>
+                  <pic:blipFill>
+                    <a:blip r:embed="rId9" cstate="print">
+                      <a:extLst>
+                        <a:ext uri="{28A0092B-C50C-407E-A947-70E740481C1C}">
+                          <a14:useLocalDpi xmlns:a14="http://schemas.microsoft.com/office/drawing/2010/main" val="0"/>
+                        </a:ext>
+                      </a:extLst>
+                    </a:blip>
+                    <a:srcRect/>
+                    <a:stretch>
+                      <a:fillRect/>
+                    </a:stretch>
+                  </pic:blipFill>
+                  <pic:spPr bwMode="auto">
+                    <a:xfrm>
+                      <a:off x="0" y="0"/>
+                      <a:ext cx="2591805" cy="3455187"/>
+                    </a:xfrm>
+                    <a:prstGeom prst="rect">
+                      <a:avLst/>
+                    </a:prstGeom>
+                    <a:noFill/>
+                    <a:ln>
+                      <a:noFill/>
+                    </a:ln>
+                  </pic:spPr>
+                </pic:pic>
+              </a:graphicData>
+            </a:graphic>
+          </wp:inline>
+        </w:drawing>
+      </w:r>
     </w:p>
     <w:p/>
     <w:sectPr>
@@ -1130,18 +2233,18 @@
     <w:lsdException w:name="Unresolved Mention" w:semiHidden="1" w:unhideWhenUsed="1"/>
     <w:lsdException w:name="Smart Link" w:semiHidden="1" w:unhideWhenUsed="1"/>
   </w:latentStyles>
-  <w:style w:type="paragraph" w:default="1" w:styleId="Standaard">
+  <w:style w:type="paragraph" w:default="1" w:styleId="Normal">
     <w:name w:val="Normal"/>
     <w:qFormat/>
     <w:rPr>
       <w:lang w:val="nl-NL"/>
     </w:rPr>
   </w:style>
-  <w:style w:type="paragraph" w:styleId="Kop1">
+  <w:style w:type="paragraph" w:styleId="Heading1">
     <w:name w:val="heading 1"/>
-    <w:basedOn w:val="Standaard"/>
-    <w:next w:val="Standaard"/>
-    <w:link w:val="Kop1Char"/>
+    <w:basedOn w:val="Normal"/>
+    <w:next w:val="Normal"/>
+    <w:link w:val="Heading1Char"/>
     <w:uiPriority w:val="9"/>
     <w:qFormat/>
     <w:rsid w:val="0066107D"/>
@@ -1159,11 +2262,11 @@
       <w:szCs w:val="32"/>
     </w:rPr>
   </w:style>
-  <w:style w:type="paragraph" w:styleId="Kop2">
+  <w:style w:type="paragraph" w:styleId="Heading2">
     <w:name w:val="heading 2"/>
-    <w:basedOn w:val="Standaard"/>
-    <w:next w:val="Standaard"/>
-    <w:link w:val="Kop2Char"/>
+    <w:basedOn w:val="Normal"/>
+    <w:next w:val="Normal"/>
+    <w:link w:val="Heading2Char"/>
     <w:uiPriority w:val="9"/>
     <w:unhideWhenUsed/>
     <w:qFormat/>
@@ -1182,13 +2285,13 @@
       <w:szCs w:val="26"/>
     </w:rPr>
   </w:style>
-  <w:style w:type="character" w:default="1" w:styleId="Standaardalinea-lettertype">
+  <w:style w:type="character" w:default="1" w:styleId="DefaultParagraphFont">
     <w:name w:val="Default Paragraph Font"/>
     <w:uiPriority w:val="1"/>
     <w:semiHidden/>
     <w:unhideWhenUsed/>
   </w:style>
-  <w:style w:type="table" w:default="1" w:styleId="Standaardtabel">
+  <w:style w:type="table" w:default="1" w:styleId="TableNormal">
     <w:name w:val="Normal Table"/>
     <w:uiPriority w:val="99"/>
     <w:semiHidden/>
@@ -1203,16 +2306,16 @@
       </w:tblCellMar>
     </w:tblPr>
   </w:style>
-  <w:style w:type="numbering" w:default="1" w:styleId="Geenlijst">
+  <w:style w:type="numbering" w:default="1" w:styleId="NoList">
     <w:name w:val="No List"/>
     <w:uiPriority w:val="99"/>
     <w:semiHidden/>
     <w:unhideWhenUsed/>
   </w:style>
-  <w:style w:type="character" w:customStyle="1" w:styleId="Kop1Char">
-    <w:name w:val="Kop 1 Char"/>
-    <w:basedOn w:val="Standaardalinea-lettertype"/>
-    <w:link w:val="Kop1"/>
+  <w:style w:type="character" w:customStyle="1" w:styleId="Heading1Char">
+    <w:name w:val="Heading 1 Char"/>
+    <w:basedOn w:val="DefaultParagraphFont"/>
+    <w:link w:val="Heading1"/>
     <w:uiPriority w:val="9"/>
     <w:rsid w:val="0066107D"/>
     <w:rPr>
@@ -1222,11 +2325,11 @@
       <w:szCs w:val="32"/>
     </w:rPr>
   </w:style>
-  <w:style w:type="paragraph" w:styleId="Titel">
+  <w:style w:type="paragraph" w:styleId="Title">
     <w:name w:val="Title"/>
-    <w:basedOn w:val="Standaard"/>
-    <w:next w:val="Standaard"/>
-    <w:link w:val="TitelChar"/>
+    <w:basedOn w:val="Normal"/>
+    <w:next w:val="Normal"/>
+    <w:link w:val="TitleChar"/>
     <w:uiPriority w:val="10"/>
     <w:qFormat/>
     <w:rsid w:val="00864F5E"/>
@@ -1242,10 +2345,10 @@
       <w:szCs w:val="56"/>
     </w:rPr>
   </w:style>
-  <w:style w:type="character" w:customStyle="1" w:styleId="TitelChar">
-    <w:name w:val="Titel Char"/>
-    <w:basedOn w:val="Standaardalinea-lettertype"/>
-    <w:link w:val="Titel"/>
+  <w:style w:type="character" w:customStyle="1" w:styleId="TitleChar">
+    <w:name w:val="Title Char"/>
+    <w:basedOn w:val="DefaultParagraphFont"/>
+    <w:link w:val="Title"/>
     <w:uiPriority w:val="10"/>
     <w:rsid w:val="00864F5E"/>
     <w:rPr>
@@ -1256,10 +2359,10 @@
       <w:szCs w:val="56"/>
     </w:rPr>
   </w:style>
-  <w:style w:type="paragraph" w:styleId="Kopvaninhoudsopgave">
+  <w:style w:type="paragraph" w:styleId="TOCHeading">
     <w:name w:val="TOC Heading"/>
-    <w:basedOn w:val="Kop1"/>
-    <w:next w:val="Standaard"/>
+    <w:basedOn w:val="Heading1"/>
+    <w:next w:val="Normal"/>
     <w:uiPriority w:val="39"/>
     <w:unhideWhenUsed/>
     <w:qFormat/>
@@ -1276,9 +2379,9 @@
       <w:lang w:val="en-US"/>
     </w:rPr>
   </w:style>
-  <w:style w:type="paragraph" w:styleId="Lijstalinea">
+  <w:style w:type="paragraph" w:styleId="ListParagraph">
     <w:name w:val="List Paragraph"/>
-    <w:basedOn w:val="Standaard"/>
+    <w:basedOn w:val="Normal"/>
     <w:uiPriority w:val="34"/>
     <w:qFormat/>
     <w:rsid w:val="002E5CAB"/>
@@ -1287,10 +2390,10 @@
       <w:contextualSpacing/>
     </w:pPr>
   </w:style>
-  <w:style w:type="character" w:customStyle="1" w:styleId="Kop2Char">
-    <w:name w:val="Kop 2 Char"/>
-    <w:basedOn w:val="Standaardalinea-lettertype"/>
-    <w:link w:val="Kop2"/>
+  <w:style w:type="character" w:customStyle="1" w:styleId="Heading2Char">
+    <w:name w:val="Heading 2 Char"/>
+    <w:basedOn w:val="DefaultParagraphFont"/>
+    <w:link w:val="Heading2"/>
     <w:uiPriority w:val="9"/>
     <w:rsid w:val="003449B2"/>
     <w:rPr>
@@ -1301,10 +2404,10 @@
       <w:lang w:val="nl-NL"/>
     </w:rPr>
   </w:style>
-  <w:style w:type="paragraph" w:styleId="Inhopg1">
+  <w:style w:type="paragraph" w:styleId="TOC1">
     <w:name w:val="toc 1"/>
-    <w:basedOn w:val="Standaard"/>
-    <w:next w:val="Standaard"/>
+    <w:basedOn w:val="Normal"/>
+    <w:next w:val="Normal"/>
     <w:autoRedefine/>
     <w:uiPriority w:val="39"/>
     <w:unhideWhenUsed/>
@@ -1313,10 +2416,10 @@
       <w:spacing w:after="100"/>
     </w:pPr>
   </w:style>
-  <w:style w:type="paragraph" w:styleId="Inhopg2">
+  <w:style w:type="paragraph" w:styleId="TOC2">
     <w:name w:val="toc 2"/>
-    <w:basedOn w:val="Standaard"/>
-    <w:next w:val="Standaard"/>
+    <w:basedOn w:val="Normal"/>
+    <w:next w:val="Normal"/>
     <w:autoRedefine/>
     <w:uiPriority w:val="39"/>
     <w:unhideWhenUsed/>
@@ -1328,7 +2431,7 @@
   </w:style>
   <w:style w:type="character" w:styleId="Hyperlink">
     <w:name w:val="Hyperlink"/>
-    <w:basedOn w:val="Standaardalinea-lettertype"/>
+    <w:basedOn w:val="DefaultParagraphFont"/>
     <w:uiPriority w:val="99"/>
     <w:unhideWhenUsed/>
     <w:rsid w:val="003449B2"/>
@@ -1336,6 +2439,25 @@
       <w:color w:val="0563C1" w:themeColor="hyperlink"/>
       <w:u w:val="single"/>
     </w:rPr>
+  </w:style>
+  <w:style w:type="table" w:styleId="TableGrid">
+    <w:name w:val="Table Grid"/>
+    <w:basedOn w:val="TableNormal"/>
+    <w:uiPriority w:val="39"/>
+    <w:rsid w:val="00F2520E"/>
+    <w:pPr>
+      <w:spacing w:after="0" w:line="240" w:lineRule="auto"/>
+    </w:pPr>
+    <w:tblPr>
+      <w:tblBorders>
+        <w:top w:val="single" w:sz="4" w:space="0" w:color="auto"/>
+        <w:left w:val="single" w:sz="4" w:space="0" w:color="auto"/>
+        <w:bottom w:val="single" w:sz="4" w:space="0" w:color="auto"/>
+        <w:right w:val="single" w:sz="4" w:space="0" w:color="auto"/>
+        <w:insideH w:val="single" w:sz="4" w:space="0" w:color="auto"/>
+        <w:insideV w:val="single" w:sz="4" w:space="0" w:color="auto"/>
+      </w:tblBorders>
+    </w:tblPr>
   </w:style>
 </w:styles>
 </file>

</xml_diff>